<commit_message>
Removed women with kids measured > 14 days like we planned (had not been done). Filled out the methods for the paper a bit more. Resting it for now.
</commit_message>
<xml_diff>
--- a/Documents/Combined_Paper_Draft_2021_09_17_CPR.docx
+++ b/Documents/Combined_Paper_Draft_2021_09_17_CPR.docx
@@ -1637,14 +1637,47 @@
         <w:rPr>
           <w:rFonts w:cstheme="minorHAnsi"/>
         </w:rPr>
-        <w:t>Because women were enrolled in the birth outcome sub-study after they were pregnant, we used height and weight measurements collected during prior surveys to estimate pre-pregnancy BMI. We used 2009 BMI when available, and then used 2007 and 2005 data as necessary. Under the assumption that women will tend to maintain a stable position within the population BMI distribution even as the population mean increases with age, we converted all BMIs to age-specific within-sample Z-scores before pooling into a single pre-pregnancy BMI variable. Supporting the validity of this approach, the correlation between Z-scores for BMI measured in 2005 and 2009 was very high (r=0.</w:t>
+        <w:t>Because women were enrolled in the birth outcome sub-study after they were pregnant, we used height and weight measurements collected during prior surveys to estimate pre-pregnancy BMI. We used 2009 BMI when available, and then used 2007 and 2005 data as necessary. Under the assumption that women will tend to maintain a stable position within the population BMI distribution even as the population mean increases with age, we converted all BMIs to age-specific within-sample Z-scores before pooling into a single pre-pregnancy BMI variable. Supporting the validity of this approach, the correlation between Z-scores for BMI measured in 2005 and 2009 was very high (r=0.84).</w:t>
+      </w:r>
+      <w:r>
+        <w:rPr>
+          <w:rFonts w:cstheme="minorHAnsi"/>
+        </w:rPr>
+        <w:t xml:space="preserve"> </w:t>
+      </w:r>
+      <w:r>
+        <w:rPr>
+          <w:rFonts w:cstheme="minorHAnsi"/>
+        </w:rPr>
+        <w:t xml:space="preserve">Offspring gestation age was calculated using the time between the last reported menstrual period and infant birth date. Days pregnant at maternal blood sampling was determined by subtracting the time between the blood sample and infant birth date from gestation age. </w:t>
       </w:r>
       <w:commentRangeStart w:id="2"/>
       <w:r>
         <w:rPr>
           <w:rFonts w:cstheme="minorHAnsi"/>
-        </w:rPr>
-        <w:t>84</w:t>
+          <w:highlight w:val="yellow"/>
+        </w:rPr>
+        <w:t>The median and mean interval (in day</w:t>
+      </w:r>
+      <w:r>
+        <w:rPr>
+          <w:rFonts w:cstheme="minorHAnsi"/>
+          <w:highlight w:val="yellow"/>
+        </w:rPr>
+        <w:t>s</w:t>
+      </w:r>
+      <w:r>
+        <w:rPr>
+          <w:rFonts w:cstheme="minorHAnsi"/>
+          <w:highlight w:val="yellow"/>
+        </w:rPr>
+        <w:t>) between birth and newborn anthropometry measurements were 3 and 4.5 days, respectively, with a range from 1 to 44 days</w:t>
+      </w:r>
+      <w:r>
+        <w:rPr>
+          <w:rFonts w:cstheme="minorHAnsi"/>
+        </w:rPr>
+        <w:t>.</w:t>
       </w:r>
       <w:commentRangeEnd w:id="2"/>
       <w:r>
@@ -1652,51 +1685,6 @@
           <w:rStyle w:val="CommentReference"/>
         </w:rPr>
         <w:commentReference w:id="2"/>
-      </w:r>
-      <w:r>
-        <w:rPr>
-          <w:rFonts w:cstheme="minorHAnsi"/>
-        </w:rPr>
-        <w:t>).</w:t>
-      </w:r>
-      <w:r>
-        <w:rPr>
-          <w:rFonts w:cstheme="minorHAnsi"/>
-        </w:rPr>
-        <w:t xml:space="preserve"> </w:t>
-      </w:r>
-      <w:r>
-        <w:rPr>
-          <w:rFonts w:cstheme="minorHAnsi"/>
-        </w:rPr>
-        <w:t xml:space="preserve">Offspring gestation age was calculated using the time between the last reported menstrual period and infant birth date. Days pregnant at maternal blood sampling was determined by subtracting the time between the blood sample and infant birth date from gestation age. </w:t>
-      </w:r>
-      <w:r>
-        <w:rPr>
-          <w:rFonts w:cstheme="minorHAnsi"/>
-          <w:highlight w:val="yellow"/>
-        </w:rPr>
-        <w:t>The median and mean interval (in day</w:t>
-      </w:r>
-      <w:r>
-        <w:rPr>
-          <w:rFonts w:cstheme="minorHAnsi"/>
-          <w:highlight w:val="yellow"/>
-        </w:rPr>
-        <w:t>s</w:t>
-      </w:r>
-      <w:r>
-        <w:rPr>
-          <w:rFonts w:cstheme="minorHAnsi"/>
-          <w:highlight w:val="yellow"/>
-        </w:rPr>
-        <w:t>) between birth and newborn anthropometry measurements were 3 and 4.5 days, respectively, with a range from 1 to 44 days</w:t>
-      </w:r>
-      <w:r>
-        <w:rPr>
-          <w:rFonts w:cstheme="minorHAnsi"/>
-        </w:rPr>
-        <w:t>.</w:t>
       </w:r>
     </w:p>
     <w:p>
@@ -1762,6 +1750,12 @@
         <w:rPr>
           <w:rFonts w:cstheme="minorHAnsi"/>
         </w:rPr>
+        <w:t xml:space="preserve"> measurement</w:t>
+      </w:r>
+      <w:r>
+        <w:rPr>
+          <w:rFonts w:cstheme="minorHAnsi"/>
+        </w:rPr>
         <w:t xml:space="preserve">. </w:t>
       </w:r>
       <w:proofErr w:type="spellStart"/>
@@ -1776,7 +1770,31 @@
         <w:rPr>
           <w:rFonts w:cstheme="minorHAnsi"/>
         </w:rPr>
-        <w:t xml:space="preserve"> was measured for a total of 334 women. For each woman, the last pregnancy during the 2009-2014 tracking period was used unless inadequate DBS sample remained, in which case a blood sample from an earlier pregnancy was used. </w:t>
+        <w:t xml:space="preserve"> was measured for a total of 334 women</w:t>
+      </w:r>
+      <w:r>
+        <w:rPr>
+          <w:rFonts w:cstheme="minorHAnsi"/>
+        </w:rPr>
+        <w:t xml:space="preserve"> and only women with complete information for all variables were included</w:t>
+      </w:r>
+      <w:r>
+        <w:rPr>
+          <w:rFonts w:cstheme="minorHAnsi"/>
+        </w:rPr>
+        <w:t xml:space="preserve">. For each woman, the last pregnancy during the 2009-2014 tracking period was used unless inadequate DBS sample remained, in which case a blood sample from an earlier pregnancy was used. </w:t>
+      </w:r>
+      <w:r>
+        <w:rPr>
+          <w:rFonts w:cstheme="minorHAnsi"/>
+        </w:rPr>
+        <w:t>Fifteen women were missing pre-pregnancy BMI</w:t>
+      </w:r>
+      <w:r>
+        <w:rPr>
+          <w:rFonts w:cstheme="minorHAnsi"/>
+        </w:rPr>
+        <w:t xml:space="preserve">, 2 women were missing data on offspring developmental outcomes, and </w:t>
       </w:r>
       <w:proofErr w:type="spellStart"/>
       <w:r>
@@ -1790,31 +1808,79 @@
         <w:rPr>
           <w:rFonts w:cstheme="minorHAnsi"/>
         </w:rPr>
-        <w:t xml:space="preserve"> for one woman did not pass quality control. </w:t>
-      </w:r>
-      <w:r>
-        <w:rPr>
-          <w:rFonts w:cstheme="minorHAnsi"/>
-        </w:rPr>
-        <w:t>To minimize impacts of the infant’s environment and growth after birth, analyses of infants were limited to those measured within 2 weeks of birth and adjusted for age at measurement in models (this excluded 17 individuals measured more than 2 weeks after birth). Analyses were further limited to newborns born with gestational ages between 32 and 44 weeks, which excluded 5 very premature births and</w:t>
-      </w:r>
-      <w:r>
-        <w:rPr>
-          <w:rFonts w:cstheme="minorHAnsi"/>
-        </w:rPr>
-        <w:t xml:space="preserve"> 10 late deliveries between 45-53 weeks. </w:t>
-      </w:r>
-      <w:r>
-        <w:rPr>
-          <w:rFonts w:cstheme="minorHAnsi"/>
-        </w:rPr>
-        <w:t xml:space="preserve">Finally, any pregnancies with any missing maternal epigenetic data or fetal measurement data were also excluded. After these exclusions, the final sample with all necessary biological and questionnaire data included </w:t>
-      </w:r>
-      <w:r>
-        <w:rPr>
-          <w:rFonts w:cstheme="minorHAnsi"/>
-        </w:rPr>
-        <w:t>300 women</w:t>
+        <w:t xml:space="preserve"> for one woman did not pass quality control, and these women were excluded. </w:t>
+      </w:r>
+      <w:r>
+        <w:rPr>
+          <w:rFonts w:cstheme="minorHAnsi"/>
+        </w:rPr>
+        <w:t xml:space="preserve">Analyses were further limited to </w:t>
+      </w:r>
+      <w:r>
+        <w:rPr>
+          <w:rFonts w:cstheme="minorHAnsi"/>
+        </w:rPr>
+        <w:t xml:space="preserve">women with </w:t>
+      </w:r>
+      <w:r>
+        <w:rPr>
+          <w:rFonts w:cstheme="minorHAnsi"/>
+        </w:rPr>
+        <w:t>newborns with gestational ages between 32 and 44 weeks, which excluded 5 very premature births</w:t>
+      </w:r>
+      <w:r>
+        <w:rPr>
+          <w:rFonts w:cstheme="minorHAnsi"/>
+        </w:rPr>
+        <w:t xml:space="preserve">, </w:t>
+      </w:r>
+      <w:r>
+        <w:rPr>
+          <w:rFonts w:cstheme="minorHAnsi"/>
+        </w:rPr>
+        <w:t xml:space="preserve">and </w:t>
+      </w:r>
+      <w:r>
+        <w:rPr>
+          <w:rFonts w:cstheme="minorHAnsi"/>
+        </w:rPr>
+        <w:t xml:space="preserve">10 late deliveries between 45-53. </w:t>
+      </w:r>
+      <w:r>
+        <w:rPr>
+          <w:rFonts w:cstheme="minorHAnsi"/>
+        </w:rPr>
+        <w:t xml:space="preserve">To minimize impacts of the infant’s environment and growth after birth, analyses of infants were limited to those measured within 2 weeks of birth and adjusted for age at measurement in models (this excluded </w:t>
+      </w:r>
+      <w:r>
+        <w:rPr>
+          <w:rFonts w:cstheme="minorHAnsi"/>
+        </w:rPr>
+        <w:t>4</w:t>
+      </w:r>
+      <w:r>
+        <w:rPr>
+          <w:rFonts w:cstheme="minorHAnsi"/>
+        </w:rPr>
+        <w:t xml:space="preserve"> individuals measured more than 2 weeks after birth). </w:t>
+      </w:r>
+      <w:r>
+        <w:rPr>
+          <w:rFonts w:cstheme="minorHAnsi"/>
+        </w:rPr>
+        <w:t xml:space="preserve">After these exclusions, the final sample with all necessary biological and questionnaire data included </w:t>
+      </w:r>
+      <w:r>
+        <w:rPr>
+          <w:rFonts w:cstheme="minorHAnsi"/>
+        </w:rPr>
+        <w:t>297</w:t>
+      </w:r>
+      <w:r>
+        <w:rPr>
+          <w:rFonts w:cstheme="minorHAnsi"/>
+        </w:rPr>
+        <w:t xml:space="preserve"> women</w:t>
       </w:r>
       <w:r>
         <w:rPr>
@@ -1827,6 +1893,12 @@
           <w:rFonts w:cstheme="minorHAnsi"/>
         </w:rPr>
         <w:t xml:space="preserve"> births with complete information</w:t>
+      </w:r>
+      <w:r>
+        <w:rPr>
+          <w:rFonts w:cstheme="minorHAnsi"/>
+        </w:rPr>
+        <w:t>.</w:t>
       </w:r>
       <w:r>
         <w:rPr>
@@ -1856,6 +1928,13 @@
           <w:i/>
         </w:rPr>
         <w:t>sample processing</w:t>
+      </w:r>
+      <w:r>
+        <w:rPr>
+          <w:rFonts w:cstheme="minorHAnsi"/>
+          <w:i/>
+        </w:rPr>
+        <w:t xml:space="preserve"> and epigenetic clock calculation</w:t>
       </w:r>
     </w:p>
     <w:p>
@@ -1868,397 +1947,415 @@
         <w:spacing w:line="240" w:lineRule="auto"/>
         <w:rPr>
           <w:rFonts w:cstheme="minorHAnsi"/>
+          <w:iCs/>
+        </w:rPr>
+      </w:pPr>
+      <w:r>
+        <w:rPr>
+          <w:rFonts w:cstheme="minorHAnsi"/>
           <w:bCs/>
         </w:rPr>
+        <w:t xml:space="preserve">DNA was extracted from </w:t>
+      </w:r>
+      <w:r>
+        <w:rPr>
+          <w:rFonts w:cstheme="minorHAnsi"/>
+          <w:bCs/>
+        </w:rPr>
+        <w:t>dried blood spots (DBS)</w:t>
+      </w:r>
+      <w:r>
+        <w:rPr>
+          <w:rFonts w:cstheme="minorHAnsi"/>
+          <w:bCs/>
+        </w:rPr>
+        <w:t xml:space="preserve"> </w:t>
+      </w:r>
+      <w:r>
+        <w:rPr>
+          <w:rFonts w:cstheme="minorHAnsi"/>
+          <w:bCs/>
+        </w:rPr>
+        <w:t xml:space="preserve">using </w:t>
+      </w:r>
+      <w:commentRangeStart w:id="3"/>
+      <w:r>
+        <w:rPr>
+          <w:rFonts w:cstheme="minorHAnsi"/>
+          <w:bCs/>
+        </w:rPr>
+        <w:t>PROTOCOL</w:t>
+      </w:r>
+      <w:commentRangeEnd w:id="3"/>
+      <w:r>
+        <w:rPr>
+          <w:rStyle w:val="CommentReference"/>
+        </w:rPr>
+        <w:commentReference w:id="3"/>
+      </w:r>
+      <w:r>
+        <w:rPr>
+          <w:rFonts w:cstheme="minorHAnsi"/>
+          <w:bCs/>
+        </w:rPr>
+        <w:t xml:space="preserve">. </w:t>
+      </w:r>
+      <w:r>
+        <w:rPr>
+          <w:rFonts w:cstheme="minorHAnsi"/>
+          <w:bCs/>
+        </w:rPr>
+        <w:t>750ng of genomic DNA was treated with sodium bisulfite (</w:t>
+      </w:r>
+      <w:proofErr w:type="spellStart"/>
+      <w:r>
+        <w:rPr>
+          <w:rFonts w:cstheme="minorHAnsi"/>
+          <w:bCs/>
+        </w:rPr>
+        <w:t>Zymo</w:t>
+      </w:r>
+      <w:proofErr w:type="spellEnd"/>
+      <w:r>
+        <w:rPr>
+          <w:rFonts w:cstheme="minorHAnsi"/>
+          <w:bCs/>
+        </w:rPr>
+        <w:t xml:space="preserve"> EZDNA, </w:t>
+      </w:r>
+      <w:proofErr w:type="spellStart"/>
+      <w:r>
+        <w:rPr>
+          <w:rFonts w:cstheme="minorHAnsi"/>
+          <w:bCs/>
+        </w:rPr>
+        <w:t>Zymo</w:t>
+      </w:r>
+      <w:proofErr w:type="spellEnd"/>
+      <w:r>
+        <w:rPr>
+          <w:rFonts w:cstheme="minorHAnsi"/>
+          <w:bCs/>
+        </w:rPr>
+        <w:t xml:space="preserve"> Research, Irvine, CA, USA), and 160ng of converted DNA was applied to the </w:t>
+      </w:r>
+      <w:r>
+        <w:rPr>
+          <w:rFonts w:cstheme="minorHAnsi"/>
+          <w:bCs/>
+        </w:rPr>
+        <w:t>Illumina</w:t>
+      </w:r>
+      <w:r>
+        <w:rPr>
+          <w:rFonts w:cstheme="minorHAnsi"/>
+          <w:bCs/>
+        </w:rPr>
+        <w:t xml:space="preserve"> </w:t>
+      </w:r>
+      <w:r>
+        <w:rPr>
+          <w:rFonts w:cstheme="minorHAnsi"/>
+          <w:bCs/>
+        </w:rPr>
+        <w:t xml:space="preserve">Infinium </w:t>
+      </w:r>
+      <w:proofErr w:type="spellStart"/>
+      <w:r>
+        <w:rPr>
+          <w:rFonts w:cstheme="minorHAnsi"/>
+          <w:bCs/>
+        </w:rPr>
+        <w:t>MethylationEPIC</w:t>
+      </w:r>
+      <w:proofErr w:type="spellEnd"/>
+      <w:r>
+        <w:rPr>
+          <w:rFonts w:cstheme="minorHAnsi"/>
+          <w:bCs/>
+        </w:rPr>
+        <w:t xml:space="preserve"> </w:t>
+      </w:r>
+      <w:proofErr w:type="spellStart"/>
+      <w:r>
+        <w:rPr>
+          <w:rFonts w:cstheme="minorHAnsi"/>
+          <w:bCs/>
+        </w:rPr>
+        <w:t>BeadChip</w:t>
+      </w:r>
+      <w:proofErr w:type="spellEnd"/>
+      <w:r>
+        <w:rPr>
+          <w:rFonts w:cstheme="minorHAnsi"/>
+          <w:bCs/>
+        </w:rPr>
+        <w:t xml:space="preserve"> under standard conditions (Illumina Inc., San Diego, CA). Technicians were blind to any information regarding participant characteristics, and samples were randomly assigned to plate, chip, and row. Background subtraction and color correction were performed using Illumina Genome Studio with default parameters. Data were then exported into R for further analysis.</w:t>
+      </w:r>
+      <w:r>
+        <w:rPr>
+          <w:rFonts w:cstheme="minorHAnsi"/>
+          <w:bCs/>
+        </w:rPr>
+        <w:t xml:space="preserve"> </w:t>
+      </w:r>
+      <w:r>
+        <w:rPr>
+          <w:rFonts w:cstheme="minorHAnsi"/>
+          <w:iCs/>
+        </w:rPr>
+        <w:t xml:space="preserve">Quality control involved first confirming participant sex and replicate status. This was followed by quantile normalization using </w:t>
+      </w:r>
+      <w:proofErr w:type="spellStart"/>
+      <w:r>
+        <w:rPr>
+          <w:rFonts w:cstheme="minorHAnsi"/>
+          <w:iCs/>
+        </w:rPr>
+        <w:t>lumi</w:t>
+      </w:r>
+      <w:proofErr w:type="spellEnd"/>
+      <w:r>
+        <w:rPr>
+          <w:rFonts w:cstheme="minorHAnsi"/>
+          <w:iCs/>
+        </w:rPr>
+        <w:t xml:space="preserve"> on all probes including SNP-associated and XY multiple binding probes. To maximize the number of sites available for the epigenetic age calculator, probes with detection p-values above 0.01 were called NA for poor performing samples </w:t>
+      </w:r>
+      <w:proofErr w:type="gramStart"/>
+      <w:r>
+        <w:rPr>
+          <w:rFonts w:cstheme="minorHAnsi"/>
+          <w:iCs/>
+        </w:rPr>
+        <w:t>only, and</w:t>
+      </w:r>
+      <w:proofErr w:type="gramEnd"/>
+      <w:r>
+        <w:rPr>
+          <w:rFonts w:cstheme="minorHAnsi"/>
+          <w:iCs/>
+        </w:rPr>
+        <w:t xml:space="preserve"> were otherwise </w:t>
+      </w:r>
+      <w:r>
+        <w:rPr>
+          <w:rFonts w:cstheme="minorHAnsi"/>
+          <w:iCs/>
+        </w:rPr>
+        <w:lastRenderedPageBreak/>
+        <w:t xml:space="preserve">retained. Horvath’s </w:t>
+      </w:r>
+      <w:proofErr w:type="spellStart"/>
+      <w:r>
+        <w:rPr>
+          <w:rFonts w:cstheme="minorHAnsi"/>
+          <w:iCs/>
+        </w:rPr>
+        <w:t>DNAmAge</w:t>
+      </w:r>
+      <w:proofErr w:type="spellEnd"/>
+      <w:r>
+        <w:rPr>
+          <w:rFonts w:cstheme="minorHAnsi"/>
+          <w:iCs/>
+        </w:rPr>
+        <w:t xml:space="preserve"> was calculated using an online calculator (http://labs.genetics.ucla.edu/horvath/dnamage/), designed to be generally robust to cell-type differ- </w:t>
+      </w:r>
+      <w:proofErr w:type="spellStart"/>
+      <w:r>
+        <w:rPr>
+          <w:rFonts w:cstheme="minorHAnsi"/>
+          <w:iCs/>
+        </w:rPr>
+        <w:t>ences</w:t>
+      </w:r>
+      <w:proofErr w:type="spellEnd"/>
+      <w:r>
+        <w:rPr>
+          <w:rFonts w:cstheme="minorHAnsi"/>
+          <w:iCs/>
+        </w:rPr>
+        <w:t xml:space="preserve"> associated with age. Background-corrected beta values were </w:t>
+      </w:r>
+      <w:proofErr w:type="spellStart"/>
+      <w:r>
+        <w:rPr>
+          <w:rFonts w:cstheme="minorHAnsi"/>
+          <w:iCs/>
+        </w:rPr>
+        <w:t>processed</w:t>
+      </w:r>
+      <w:r>
+        <w:rPr>
+          <w:rFonts w:cstheme="minorHAnsi"/>
+          <w:iCs/>
+        </w:rPr>
+        <w:t xml:space="preserve"> </w:t>
+      </w:r>
+      <w:proofErr w:type="spellEnd"/>
+      <w:r>
+        <w:rPr>
+          <w:rFonts w:cstheme="minorHAnsi"/>
+          <w:iCs/>
+        </w:rPr>
+        <w:t>further</w:t>
+      </w:r>
+      <w:r>
+        <w:rPr>
+          <w:rFonts w:cstheme="minorHAnsi"/>
+          <w:iCs/>
+        </w:rPr>
+        <w:t xml:space="preserve"> using the calculator’s internal normalization </w:t>
+      </w:r>
+      <w:commentRangeStart w:id="4"/>
+      <w:r>
+        <w:rPr>
+          <w:rFonts w:cstheme="minorHAnsi"/>
+          <w:iCs/>
+        </w:rPr>
+        <w:t>algorithms</w:t>
+      </w:r>
+      <w:commentRangeEnd w:id="4"/>
+      <w:r>
+        <w:rPr>
+          <w:rStyle w:val="CommentReference"/>
+        </w:rPr>
+        <w:commentReference w:id="4"/>
+      </w:r>
+      <w:r>
+        <w:rPr>
+          <w:rFonts w:cstheme="minorHAnsi"/>
+          <w:iCs/>
+        </w:rPr>
+        <w:t>.</w:t>
+      </w:r>
+      <w:r>
+        <w:rPr>
+          <w:rFonts w:cstheme="minorHAnsi"/>
+          <w:i/>
+        </w:rPr>
+        <w:t xml:space="preserve"> </w:t>
+      </w:r>
+      <w:r>
+        <w:rPr>
+          <w:rFonts w:cstheme="minorHAnsi"/>
+          <w:iCs/>
+        </w:rPr>
+        <w:t xml:space="preserve">In all cases, maternal epigenetic age acceleration, which is the residual of epigenetic age on chronological age, was used. </w:t>
+      </w:r>
+    </w:p>
+    <w:p>
+      <w:pPr>
+        <w:tabs>
+          <w:tab w:val="left" w:pos="0"/>
+          <w:tab w:val="left" w:pos="720"/>
+          <w:tab w:val="decimal" w:pos="5580"/>
+        </w:tabs>
+        <w:spacing w:line="240" w:lineRule="auto"/>
+        <w:rPr>
+          <w:del w:id="5" w:author="Calen Patrick Ryan" w:date="2021-09-22T14:34:00Z"/>
+          <w:rFonts w:cstheme="minorHAnsi"/>
+          <w:bCs/>
+          <w:iCs/>
+        </w:rPr>
       </w:pPr>
-      <w:r>
-        <w:rPr>
-          <w:rFonts w:cstheme="minorHAnsi"/>
-          <w:b/>
-          <w:color w:val="FF0000"/>
-        </w:rPr>
-        <w:t xml:space="preserve"> </w:t>
-      </w:r>
-      <w:r>
-        <w:rPr>
-          <w:rFonts w:cstheme="minorHAnsi"/>
-          <w:bCs/>
-        </w:rPr>
-        <w:t xml:space="preserve">DNA was extracted from </w:t>
-      </w:r>
-      <w:r>
-        <w:rPr>
-          <w:rFonts w:cstheme="minorHAnsi"/>
-          <w:bCs/>
-        </w:rPr>
-        <w:t>dried blood spots (DBS)</w:t>
-      </w:r>
-      <w:r>
-        <w:rPr>
-          <w:rFonts w:cstheme="minorHAnsi"/>
-          <w:bCs/>
-        </w:rPr>
-        <w:t xml:space="preserve"> and assayed for DNA methylation by </w:t>
-      </w:r>
-      <w:r>
-        <w:rPr>
-          <w:rFonts w:cstheme="minorHAnsi"/>
-          <w:bCs/>
-        </w:rPr>
-        <w:t>750 ng of genomic DNA was treated with sodium bisulfite (</w:t>
-      </w:r>
-      <w:proofErr w:type="spellStart"/>
-      <w:r>
-        <w:rPr>
-          <w:rFonts w:cstheme="minorHAnsi"/>
-          <w:bCs/>
-        </w:rPr>
-        <w:t>Zymo</w:t>
-      </w:r>
-      <w:proofErr w:type="spellEnd"/>
-      <w:r>
-        <w:rPr>
-          <w:rFonts w:cstheme="minorHAnsi"/>
-          <w:bCs/>
-        </w:rPr>
-        <w:t xml:space="preserve"> EZDNA, </w:t>
-      </w:r>
-      <w:proofErr w:type="spellStart"/>
-      <w:r>
-        <w:rPr>
-          <w:rFonts w:cstheme="minorHAnsi"/>
-          <w:bCs/>
-        </w:rPr>
-        <w:t>Zymo</w:t>
-      </w:r>
-      <w:proofErr w:type="spellEnd"/>
-      <w:r>
-        <w:rPr>
-          <w:rFonts w:cstheme="minorHAnsi"/>
-          <w:bCs/>
-        </w:rPr>
-        <w:t xml:space="preserve"> Research, Irvine, CA, USA), and 160 ng of converted DNA was applied to the </w:t>
-      </w:r>
-      <w:proofErr w:type="spellStart"/>
-      <w:r>
-        <w:rPr>
-          <w:rFonts w:cstheme="minorHAnsi"/>
-          <w:bCs/>
-        </w:rPr>
-        <w:t>Illu</w:t>
-      </w:r>
-      <w:proofErr w:type="spellEnd"/>
-      <w:r>
-        <w:rPr>
-          <w:rFonts w:cstheme="minorHAnsi"/>
-          <w:bCs/>
-        </w:rPr>
-        <w:t xml:space="preserve">- mina HumanMethylation450 Bead Chip under standard conditions (Illumina Inc., San Diego, CA). Technicians were blind to any </w:t>
-      </w:r>
-      <w:proofErr w:type="spellStart"/>
-      <w:r>
-        <w:rPr>
-          <w:rFonts w:cstheme="minorHAnsi"/>
-          <w:bCs/>
-        </w:rPr>
-        <w:t>informa</w:t>
-      </w:r>
-      <w:proofErr w:type="spellEnd"/>
-      <w:r>
-        <w:rPr>
-          <w:rFonts w:cstheme="minorHAnsi"/>
-          <w:bCs/>
-        </w:rPr>
-        <w:t xml:space="preserve">- </w:t>
-      </w:r>
-      <w:proofErr w:type="spellStart"/>
-      <w:r>
-        <w:rPr>
-          <w:rFonts w:cstheme="minorHAnsi"/>
-          <w:bCs/>
-        </w:rPr>
-        <w:t>tion</w:t>
-      </w:r>
-      <w:proofErr w:type="spellEnd"/>
-      <w:r>
-        <w:rPr>
-          <w:rFonts w:cstheme="minorHAnsi"/>
-          <w:bCs/>
-        </w:rPr>
-        <w:t xml:space="preserve"> regarding participant characteristics, and samples were randomly assigned to plate, chip, and row. Background subtraction and color correction were performed using Illumina Genome Studio with default parameters. Data were then exported into R for further analysis.</w:t>
-      </w:r>
     </w:p>
     <w:p>
       <w:pPr>
         <w:spacing w:line="240" w:lineRule="auto"/>
         <w:rPr>
-          <w:rFonts w:cstheme="minorHAnsi"/>
-          <w:i/>
+          <w:del w:id="6" w:author="Calen Patrick Ryan" w:date="2021-09-22T14:34:00Z"/>
+          <w:rFonts w:cstheme="minorHAnsi"/>
+          <w:iCs/>
         </w:rPr>
       </w:pPr>
-      <w:r>
-        <w:rPr>
-          <w:rFonts w:cstheme="minorHAnsi"/>
-          <w:i/>
-        </w:rPr>
-        <w:t>Calculation of epigenetic clocks</w:t>
-      </w:r>
-    </w:p>
-    <w:p>
-      <w:pPr>
-        <w:spacing w:line="240" w:lineRule="auto"/>
-        <w:rPr>
-          <w:rFonts w:cstheme="minorHAnsi"/>
-          <w:iCs/>
-        </w:rPr>
-      </w:pPr>
-      <w:r>
-        <w:rPr>
-          <w:rFonts w:cstheme="minorHAnsi"/>
-          <w:iCs/>
-        </w:rPr>
-        <w:t>Maternal</w:t>
-      </w:r>
-      <w:r>
-        <w:rPr>
-          <w:rFonts w:cstheme="minorHAnsi"/>
-          <w:iCs/>
-        </w:rPr>
-        <w:t xml:space="preserve"> epigenetic age was calculated using previously established methods (cite later) and algorithms through the online DNA methylation calculator. The four primary epigenetic clocks were </w:t>
-      </w:r>
-      <w:r>
-        <w:rPr>
-          <w:rFonts w:cstheme="minorHAnsi"/>
-          <w:i/>
-        </w:rPr>
-        <w:t xml:space="preserve">intrinsic </w:t>
-      </w:r>
-      <w:r>
-        <w:rPr>
-          <w:rFonts w:cstheme="minorHAnsi"/>
-          <w:i/>
-        </w:rPr>
-        <w:lastRenderedPageBreak/>
-        <w:t xml:space="preserve">epigenetic age acceleration (IEAA), </w:t>
-      </w:r>
-      <w:proofErr w:type="spellStart"/>
-      <w:r>
-        <w:rPr>
-          <w:rFonts w:cstheme="minorHAnsi"/>
-          <w:i/>
-        </w:rPr>
-        <w:t>extrinstic</w:t>
-      </w:r>
-      <w:proofErr w:type="spellEnd"/>
-      <w:r>
-        <w:rPr>
-          <w:rFonts w:cstheme="minorHAnsi"/>
-          <w:i/>
-        </w:rPr>
-        <w:t xml:space="preserve"> epigenetic age acceleration (EEAA), phenotypic epigenetic age acceleration (PEAA), and </w:t>
-      </w:r>
-      <w:proofErr w:type="spellStart"/>
-      <w:r>
-        <w:rPr>
-          <w:rFonts w:cstheme="minorHAnsi"/>
-          <w:i/>
-        </w:rPr>
-        <w:t>GrimAgeAccel</w:t>
-      </w:r>
-      <w:proofErr w:type="spellEnd"/>
-      <w:r>
-        <w:rPr>
-          <w:rFonts w:cstheme="minorHAnsi"/>
-          <w:iCs/>
-        </w:rPr>
-        <w:t xml:space="preserve">. </w:t>
-      </w:r>
-      <w:r>
-        <w:rPr>
-          <w:rFonts w:cstheme="minorHAnsi"/>
-          <w:i/>
-        </w:rPr>
-        <w:t>IEAA</w:t>
-      </w:r>
-      <w:r>
-        <w:rPr>
-          <w:rFonts w:cstheme="minorHAnsi"/>
-          <w:iCs/>
-        </w:rPr>
-        <w:t xml:space="preserve"> examines the intrinsic biological age of immune cells but does not depend on age-related changes in immune cells in the blood. </w:t>
-      </w:r>
-      <w:r>
-        <w:rPr>
-          <w:rFonts w:cstheme="minorHAnsi"/>
-          <w:i/>
-        </w:rPr>
-        <w:t>EEAA</w:t>
-      </w:r>
-      <w:r>
-        <w:rPr>
-          <w:rFonts w:cstheme="minorHAnsi"/>
-          <w:iCs/>
-        </w:rPr>
-        <w:t xml:space="preserve"> captures immune cell biological age due to both intrinsic immune cell age and changes in immune cell populations in the blood. </w:t>
-      </w:r>
-      <w:r>
-        <w:rPr>
-          <w:rFonts w:cstheme="minorHAnsi"/>
-          <w:i/>
-        </w:rPr>
-        <w:t>PEAA</w:t>
-      </w:r>
-      <w:r>
-        <w:rPr>
-          <w:rFonts w:cstheme="minorHAnsi"/>
-          <w:iCs/>
-        </w:rPr>
-        <w:t xml:space="preserve"> is determined using the Levine Method, which uses sites selected due to associations with phenotypic age indicators and chronological age. </w:t>
-      </w:r>
-      <w:proofErr w:type="spellStart"/>
-      <w:r>
-        <w:rPr>
-          <w:rFonts w:cstheme="minorHAnsi"/>
-          <w:i/>
-        </w:rPr>
-        <w:t>GrimAgeAccel</w:t>
-      </w:r>
-      <w:proofErr w:type="spellEnd"/>
-      <w:r>
-        <w:rPr>
-          <w:rFonts w:cstheme="minorHAnsi"/>
-          <w:iCs/>
-        </w:rPr>
-        <w:t xml:space="preserve"> is a marker enriched for DNA methylation sites that are surrogate markers for blood plasma proteins related to mortality. </w:t>
-      </w:r>
-      <w:proofErr w:type="spellStart"/>
-      <w:r>
-        <w:rPr>
-          <w:rFonts w:cstheme="minorHAnsi"/>
-          <w:iCs/>
-        </w:rPr>
-        <w:t>DNAm</w:t>
-      </w:r>
-      <w:proofErr w:type="spellEnd"/>
-      <w:r>
-        <w:rPr>
-          <w:rFonts w:cstheme="minorHAnsi"/>
-          <w:iCs/>
-        </w:rPr>
-        <w:t xml:space="preserve"> PAI-1, </w:t>
-      </w:r>
-      <w:proofErr w:type="spellStart"/>
-      <w:r>
-        <w:rPr>
-          <w:rFonts w:cstheme="minorHAnsi"/>
-          <w:iCs/>
-        </w:rPr>
-        <w:t>DNAm</w:t>
-      </w:r>
-      <w:proofErr w:type="spellEnd"/>
-      <w:r>
-        <w:rPr>
-          <w:rFonts w:cstheme="minorHAnsi"/>
-          <w:iCs/>
-        </w:rPr>
-        <w:t xml:space="preserve"> ADM, </w:t>
-      </w:r>
-      <w:proofErr w:type="spellStart"/>
-      <w:r>
-        <w:rPr>
-          <w:rFonts w:cstheme="minorHAnsi"/>
-          <w:iCs/>
-        </w:rPr>
-        <w:t>DNAm</w:t>
-      </w:r>
-      <w:proofErr w:type="spellEnd"/>
-      <w:r>
-        <w:rPr>
-          <w:rFonts w:cstheme="minorHAnsi"/>
-          <w:iCs/>
-        </w:rPr>
-        <w:t xml:space="preserve">, B2M, </w:t>
-      </w:r>
-      <w:proofErr w:type="spellStart"/>
-      <w:r>
-        <w:rPr>
-          <w:rFonts w:cstheme="minorHAnsi"/>
-          <w:iCs/>
-        </w:rPr>
-        <w:t>DNAm</w:t>
-      </w:r>
-      <w:proofErr w:type="spellEnd"/>
-      <w:r>
-        <w:rPr>
-          <w:rFonts w:cstheme="minorHAnsi"/>
-          <w:iCs/>
-        </w:rPr>
-        <w:t xml:space="preserve"> cystatin C, </w:t>
-      </w:r>
-      <w:proofErr w:type="spellStart"/>
-      <w:r>
-        <w:rPr>
-          <w:rFonts w:cstheme="minorHAnsi"/>
-          <w:iCs/>
-        </w:rPr>
-        <w:t>DNAm</w:t>
-      </w:r>
-      <w:proofErr w:type="spellEnd"/>
-      <w:r>
-        <w:rPr>
-          <w:rFonts w:cstheme="minorHAnsi"/>
-          <w:iCs/>
-        </w:rPr>
-        <w:t xml:space="preserve"> GDF, </w:t>
-      </w:r>
-      <w:proofErr w:type="spellStart"/>
-      <w:r>
-        <w:rPr>
-          <w:rFonts w:cstheme="minorHAnsi"/>
-          <w:iCs/>
-        </w:rPr>
-        <w:t>DNAm</w:t>
-      </w:r>
-      <w:proofErr w:type="spellEnd"/>
-      <w:r>
-        <w:rPr>
-          <w:rFonts w:cstheme="minorHAnsi"/>
-          <w:iCs/>
-        </w:rPr>
-        <w:t xml:space="preserve"> leptin, </w:t>
-      </w:r>
-      <w:proofErr w:type="spellStart"/>
-      <w:r>
-        <w:rPr>
-          <w:rFonts w:cstheme="minorHAnsi"/>
-          <w:iCs/>
-        </w:rPr>
-        <w:t>DNAm</w:t>
-      </w:r>
-      <w:proofErr w:type="spellEnd"/>
-      <w:r>
-        <w:rPr>
-          <w:rFonts w:cstheme="minorHAnsi"/>
-          <w:iCs/>
-        </w:rPr>
-        <w:t xml:space="preserve"> TIMP1, and </w:t>
-      </w:r>
-      <w:proofErr w:type="spellStart"/>
-      <w:r>
-        <w:rPr>
-          <w:rFonts w:cstheme="minorHAnsi"/>
-          <w:iCs/>
-        </w:rPr>
-        <w:t>DNAm</w:t>
-      </w:r>
-      <w:proofErr w:type="spellEnd"/>
-      <w:r>
-        <w:rPr>
-          <w:rFonts w:cstheme="minorHAnsi"/>
-          <w:iCs/>
-        </w:rPr>
-        <w:t xml:space="preserve"> smoking pack years serve as these surrogate DNA methylation markers.</w:t>
-      </w:r>
+      <w:del w:id="7" w:author="Calen Patrick Ryan" w:date="2021-09-22T14:34:00Z">
+        <w:r>
+          <w:rPr>
+            <w:rFonts w:cstheme="minorHAnsi"/>
+            <w:iCs/>
+          </w:rPr>
+          <w:delText>Maternal</w:delText>
+        </w:r>
+        <w:r>
+          <w:rPr>
+            <w:rFonts w:cstheme="minorHAnsi"/>
+            <w:iCs/>
+          </w:rPr>
+          <w:delText xml:space="preserve"> epigenetic age was calculated using previously established methods (cite later) and algorithms through the online DNA methylation calculator. The four primary epigenetic clocks were </w:delText>
+        </w:r>
+        <w:r>
+          <w:rPr>
+            <w:rFonts w:cstheme="minorHAnsi"/>
+            <w:i/>
+          </w:rPr>
+          <w:delText>intrinsic epigenetic age acceleration (IEAA), extrinstic epigenetic age acceleration (EEAA), phenotypic epigenetic age acceleration (PEAA), and GrimAgeAccel</w:delText>
+        </w:r>
+        <w:r>
+          <w:rPr>
+            <w:rFonts w:cstheme="minorHAnsi"/>
+            <w:iCs/>
+          </w:rPr>
+          <w:delText xml:space="preserve">. </w:delText>
+        </w:r>
+        <w:r>
+          <w:rPr>
+            <w:rFonts w:cstheme="minorHAnsi"/>
+            <w:i/>
+          </w:rPr>
+          <w:delText>IEAA</w:delText>
+        </w:r>
+        <w:r>
+          <w:rPr>
+            <w:rFonts w:cstheme="minorHAnsi"/>
+            <w:iCs/>
+          </w:rPr>
+          <w:delText xml:space="preserve"> examines the intrinsic biological age of immune cells but does not depend on age-related changes in immune cells in the blood. </w:delText>
+        </w:r>
+        <w:r>
+          <w:rPr>
+            <w:rFonts w:cstheme="minorHAnsi"/>
+            <w:i/>
+          </w:rPr>
+          <w:delText>EEAA</w:delText>
+        </w:r>
+        <w:r>
+          <w:rPr>
+            <w:rFonts w:cstheme="minorHAnsi"/>
+            <w:iCs/>
+          </w:rPr>
+          <w:delText xml:space="preserve"> captures immune cell biological age due to both intrinsic immune cell age and changes in immune cell populations in the blood. </w:delText>
+        </w:r>
+        <w:r>
+          <w:rPr>
+            <w:rFonts w:cstheme="minorHAnsi"/>
+            <w:i/>
+          </w:rPr>
+          <w:delText>PEAA</w:delText>
+        </w:r>
+        <w:r>
+          <w:rPr>
+            <w:rFonts w:cstheme="minorHAnsi"/>
+            <w:iCs/>
+          </w:rPr>
+          <w:delText xml:space="preserve"> is determined using the Levine Method, which uses sites selected due to associations with phenotypic age indicators and chronological age. </w:delText>
+        </w:r>
+        <w:r>
+          <w:rPr>
+            <w:rFonts w:cstheme="minorHAnsi"/>
+            <w:i/>
+          </w:rPr>
+          <w:delText>GrimAgeAccel</w:delText>
+        </w:r>
+        <w:r>
+          <w:rPr>
+            <w:rFonts w:cstheme="minorHAnsi"/>
+            <w:iCs/>
+          </w:rPr>
+          <w:delText xml:space="preserve"> is a marker enriched for DNA methylation sites that are surrogate markers for blood plasma proteins related to mortality. DNAm PAI-1, DNAm ADM, DNAm, B2M, DNAm cystatin C, DNAm GDF, DNAm leptin, DNAm TIMP1, and DNAm smoking pack years serve as these surrogate DNA methylation markers.</w:delText>
+        </w:r>
+      </w:del>
     </w:p>
     <w:p>
       <w:pPr>
@@ -2283,7 +2380,6 @@
         <w:autoSpaceDN w:val="0"/>
         <w:adjustRightInd w:val="0"/>
         <w:spacing w:line="240" w:lineRule="auto"/>
-        <w:ind w:firstLine="720"/>
         <w:rPr>
           <w:rFonts w:cstheme="minorHAnsi"/>
         </w:rPr>
@@ -2292,36 +2388,85 @@
         <w:rPr>
           <w:rFonts w:cstheme="minorHAnsi"/>
         </w:rPr>
-        <w:t xml:space="preserve">All statistical analyses were conducted using R.  We ran a sequence of multivariate linear regression models designed to assess relationships between two fetal outcomes (gestational age and measured weight after birth) and the previously epigenetic age indices. Models predicting postnatal outcomes were adjusted for days after birth of anthropometry measurement, gestational age at birth, offspring gender, socioeconomic status, and pre-pregnancy BMI z-scores.  </w:t>
-      </w:r>
-    </w:p>
-    <w:p>
-      <w:pPr>
-        <w:spacing w:line="240" w:lineRule="auto"/>
-        <w:rPr>
-          <w:rFonts w:cstheme="minorHAnsi"/>
-        </w:rPr>
-      </w:pPr>
-      <w:r>
-        <w:rPr>
-          <w:rFonts w:cstheme="minorHAnsi"/>
-        </w:rPr>
-        <w:tab/>
-        <w:t xml:space="preserve">In each model, the gestational age at birth, fetal age at anthropometric measurement, fetal sex </w:t>
-      </w:r>
-      <w:proofErr w:type="gramStart"/>
-      <w:r>
-        <w:rPr>
-          <w:rFonts w:cstheme="minorHAnsi"/>
-        </w:rPr>
-        <w:t>were</w:t>
-      </w:r>
-      <w:proofErr w:type="gramEnd"/>
-      <w:r>
-        <w:rPr>
-          <w:rFonts w:cstheme="minorHAnsi"/>
-        </w:rPr>
-        <w:t xml:space="preserve"> all adjusted for. Because birth outcomes are potentially impacted by the mother’s adiposity, we also adjusted for the mother’s pre-pregnancy body mass index (BMI). </w:t>
+        <w:t>We ran a sequence of multivariate linear regression models designed to assess relationships between</w:t>
+      </w:r>
+      <w:r>
+        <w:rPr>
+          <w:rFonts w:cstheme="minorHAnsi"/>
+        </w:rPr>
+        <w:t xml:space="preserve"> maternal epigenetic age acceleration and</w:t>
+      </w:r>
+      <w:r>
+        <w:rPr>
+          <w:rFonts w:cstheme="minorHAnsi"/>
+        </w:rPr>
+        <w:t xml:space="preserve"> two fetal outcomes (gestational age and measured weight after birth). Models predicting postnatal outcomes were adjusted for days after birth of anthropometry measurement, gestational age at birth, offspring gender, </w:t>
+      </w:r>
+      <w:r>
+        <w:rPr>
+          <w:rFonts w:cstheme="minorHAnsi"/>
+        </w:rPr>
+        <w:t xml:space="preserve">composite </w:t>
+      </w:r>
+      <w:r>
+        <w:rPr>
+          <w:rFonts w:cstheme="minorHAnsi"/>
+        </w:rPr>
+        <w:t>socioeconomic status</w:t>
+      </w:r>
+      <w:r>
+        <w:rPr>
+          <w:rFonts w:cstheme="minorHAnsi"/>
+        </w:rPr>
+        <w:t xml:space="preserve"> score. </w:t>
+      </w:r>
+      <w:r>
+        <w:rPr>
+          <w:rFonts w:cstheme="minorHAnsi"/>
+        </w:rPr>
+        <w:t>Because birth outcomes are potentially impacted by the mother’s adiposity, we also adjusted for the</w:t>
+      </w:r>
+      <w:r>
+        <w:rPr>
+          <w:rFonts w:cstheme="minorHAnsi"/>
+        </w:rPr>
+        <w:t xml:space="preserve"> mother’s</w:t>
+      </w:r>
+      <w:r>
+        <w:rPr>
+          <w:rFonts w:cstheme="minorHAnsi"/>
+        </w:rPr>
+        <w:t xml:space="preserve"> pre-pregnancy </w:t>
+      </w:r>
+      <w:r>
+        <w:rPr>
+          <w:rFonts w:cstheme="minorHAnsi"/>
+        </w:rPr>
+        <w:t>body mass index (</w:t>
+      </w:r>
+      <w:r>
+        <w:rPr>
+          <w:rFonts w:cstheme="minorHAnsi"/>
+        </w:rPr>
+        <w:t>BMI</w:t>
+      </w:r>
+      <w:r>
+        <w:rPr>
+          <w:rFonts w:cstheme="minorHAnsi"/>
+        </w:rPr>
+        <w:t>)</w:t>
+      </w:r>
+      <w:r>
+        <w:rPr>
+          <w:rFonts w:cstheme="minorHAnsi"/>
+        </w:rPr>
+        <w:t xml:space="preserve"> z-scores. </w:t>
+      </w:r>
+      <w:r>
+        <w:rPr>
+          <w:rFonts w:cstheme="minorHAnsi"/>
+        </w:rPr>
+        <w:t xml:space="preserve">All statistical analyses were conducted using R.  </w:t>
       </w:r>
     </w:p>
     <w:p>
@@ -7870,19 +8015,19 @@
           <w:rFonts w:cstheme="minorHAnsi"/>
         </w:rPr>
       </w:pPr>
-      <w:commentRangeStart w:id="3"/>
+      <w:commentRangeStart w:id="8"/>
       <w:r>
         <w:rPr>
           <w:rFonts w:cstheme="minorHAnsi"/>
         </w:rPr>
         <w:t xml:space="preserve">I can help with this. </w:t>
       </w:r>
-      <w:commentRangeEnd w:id="3"/>
+      <w:commentRangeEnd w:id="8"/>
       <w:r>
         <w:rPr>
           <w:rStyle w:val="CommentReference"/>
         </w:rPr>
-        <w:commentReference w:id="3"/>
+        <w:commentReference w:id="8"/>
       </w:r>
       <w:r>
         <w:rPr>
@@ -8026,22 +8171,21 @@
           <w:bCs/>
         </w:rPr>
       </w:pPr>
-      <w:commentRangeStart w:id="4"/>
+      <w:commentRangeStart w:id="9"/>
       <w:r>
         <w:rPr>
           <w:rFonts w:cstheme="minorHAnsi"/>
           <w:b/>
           <w:bCs/>
         </w:rPr>
-        <w:lastRenderedPageBreak/>
         <w:t>References</w:t>
       </w:r>
-      <w:commentRangeEnd w:id="4"/>
+      <w:commentRangeEnd w:id="9"/>
       <w:r>
         <w:rPr>
           <w:rStyle w:val="CommentReference"/>
         </w:rPr>
-        <w:commentReference w:id="4"/>
+        <w:commentReference w:id="9"/>
       </w:r>
     </w:p>
     <w:p>
@@ -8156,6 +8300,7 @@
         <w:ind w:left="720" w:hanging="720"/>
       </w:pPr>
       <w:r>
+        <w:lastRenderedPageBreak/>
         <w:t>4.</w:t>
       </w:r>
       <w:r>
@@ -8782,7 +8927,6 @@
         <w:ind w:left="720" w:hanging="720"/>
       </w:pPr>
       <w:r>
-        <w:lastRenderedPageBreak/>
         <w:t>23</w:t>
       </w:r>
       <w:r>
@@ -8906,6 +9050,7 @@
         <w:rPr>
           <w:rFonts w:cstheme="minorHAnsi"/>
         </w:rPr>
+        <w:lastRenderedPageBreak/>
         <w:fldChar w:fldCharType="begin"/>
       </w:r>
       <w:r>
@@ -8981,7 +9126,7 @@
       </w:r>
     </w:p>
   </w:comment>
-  <w:comment w:id="2" w:author="Calen Patrick Ryan" w:date="2021-09-21T09:39:00Z" w:initials="CPR">
+  <w:comment w:id="2" w:author="Calen Patrick Ryan" w:date="2021-09-22T14:33:00Z" w:initials="CPR">
     <w:p>
       <w:pPr>
         <w:pStyle w:val="CommentText"/>
@@ -8993,11 +9138,11 @@
         <w:annotationRef/>
       </w:r>
       <w:r>
-        <w:t>We have smoking in the models, don’t we?</w:t>
+        <w:t xml:space="preserve">Let’s put all these means and ranges in a descriptive table. </w:t>
       </w:r>
     </w:p>
   </w:comment>
-  <w:comment w:id="3" w:author="Calen Patrick Ryan" w:date="2021-09-21T09:55:00Z" w:initials="CPR">
+  <w:comment w:id="3" w:author="Calen Patrick Ryan" w:date="2021-09-22T14:26:00Z" w:initials="CPR">
     <w:p>
       <w:pPr>
         <w:pStyle w:val="CommentText"/>
@@ -9009,11 +9154,51 @@
         <w:annotationRef/>
       </w:r>
       <w:r>
-        <w:t xml:space="preserve">This is me thinking out loud, but please read this and think through this with me a bit. Add questions or thoughts on it, and we should be able to whip it up pretty quick. </w:t>
+        <w:t xml:space="preserve">David Lin or </w:t>
+      </w:r>
+      <w:proofErr w:type="spellStart"/>
+      <w:r>
+        <w:t>Kobor</w:t>
+      </w:r>
+      <w:proofErr w:type="spellEnd"/>
+      <w:r>
+        <w:t xml:space="preserve"> Lab</w:t>
       </w:r>
     </w:p>
   </w:comment>
-  <w:comment w:id="4" w:author="Calen Patrick Ryan" w:date="2021-09-21T09:48:00Z" w:initials="CPR">
+  <w:comment w:id="4" w:author="Calen Patrick Ryan" w:date="2021-09-22T14:34:00Z" w:initials="CPR">
+    <w:p>
+      <w:pPr>
+        <w:pStyle w:val="CommentText"/>
+      </w:pPr>
+      <w:r>
+        <w:rPr>
+          <w:rStyle w:val="CommentReference"/>
+        </w:rPr>
+        <w:annotationRef/>
+      </w:r>
+      <w:r>
+        <w:t xml:space="preserve">I removed the stuff about the individual clocks, because we’re going with a straightforward replication of Ross, and just throwing them all in there. </w:t>
+      </w:r>
+    </w:p>
+  </w:comment>
+  <w:comment w:id="8" w:author="Calen Patrick Ryan" w:date="2021-09-21T09:55:00Z" w:initials="CPR">
+    <w:p>
+      <w:pPr>
+        <w:pStyle w:val="CommentText"/>
+      </w:pPr>
+      <w:r>
+        <w:rPr>
+          <w:rStyle w:val="CommentReference"/>
+        </w:rPr>
+        <w:annotationRef/>
+      </w:r>
+      <w:r>
+        <w:t xml:space="preserve">This is me thinking out loud, but please read this and think through this with me a bit. Add questions or thoughts on it, and we should be able to whip it up pretty quick. </w:t>
+      </w:r>
+    </w:p>
+  </w:comment>
+  <w:comment w:id="9" w:author="Calen Patrick Ryan" w:date="2021-09-21T09:48:00Z" w:initials="CPR">
     <w:p>
       <w:pPr>
         <w:pStyle w:val="CommentText"/>
@@ -9036,7 +9221,9 @@
 <w15:commentsEx xmlns:wpc="http://schemas.microsoft.com/office/word/2010/wordprocessingCanvas" xmlns:cx="http://schemas.microsoft.com/office/drawing/2014/chartex" xmlns:cx1="http://schemas.microsoft.com/office/drawing/2015/9/8/chartex" xmlns:cx2="http://schemas.microsoft.com/office/drawing/2015/10/21/chartex" xmlns:cx3="http://schemas.microsoft.com/office/drawing/2016/5/9/chartex" xmlns:cx4="http://schemas.microsoft.com/office/drawing/2016/5/10/chartex" xmlns:cx5="http://schemas.microsoft.com/office/drawing/2016/5/11/chartex" xmlns:cx6="http://schemas.microsoft.com/office/drawing/2016/5/12/chartex" xmlns:cx7="http://schemas.microsoft.com/office/drawing/2016/5/13/chartex" xmlns:cx8="http://schemas.microsoft.com/office/drawing/2016/5/14/chartex" xmlns:mc="http://schemas.openxmlformats.org/markup-compatibility/2006" xmlns:aink="http://schemas.microsoft.com/office/drawing/2016/ink" xmlns:am3d="http://schemas.microsoft.com/office/drawing/2017/model3d" xmlns:o="urn:schemas-microsoft-com:office:office" xmlns:r="http://schemas.openxmlformats.org/officeDocument/2006/relationships" xmlns:m="http://schemas.openxmlformats.org/officeDocument/2006/math" xmlns:v="urn:schemas-microsoft-com:vml" xmlns:wp14="http://schemas.microsoft.com/office/word/2010/wordprocessingDrawing" xmlns:wp="http://schemas.openxmlformats.org/drawingml/2006/wordprocessingDrawing" xmlns:w10="urn:schemas-microsoft-com:office:word" xmlns:w="http://schemas.openxmlformats.org/wordprocessingml/2006/main" xmlns:w14="http://schemas.microsoft.com/office/word/2010/wordml" xmlns:w15="http://schemas.microsoft.com/office/word/2012/wordml" xmlns:w16cex="http://schemas.microsoft.com/office/word/2018/wordml/cex" xmlns:w16cid="http://schemas.microsoft.com/office/word/2016/wordml/cid" xmlns:w16="http://schemas.microsoft.com/office/word/2018/wordml" xmlns:w16se="http://schemas.microsoft.com/office/word/2015/wordml/symex" xmlns:wpg="http://schemas.microsoft.com/office/word/2010/wordprocessingGroup" xmlns:wpi="http://schemas.microsoft.com/office/word/2010/wordprocessingInk" xmlns:wne="http://schemas.microsoft.com/office/word/2006/wordml" xmlns:wps="http://schemas.microsoft.com/office/word/2010/wordprocessingShape" mc:Ignorable="w14 w15 w16se w16cid w16 w16cex wp14">
   <w15:commentEx w15:paraId="6F5F17E4" w15:done="0"/>
   <w15:commentEx w15:paraId="2E24733A" w15:done="0"/>
-  <w15:commentEx w15:paraId="6680A3D2" w15:done="0"/>
+  <w15:commentEx w15:paraId="3B28C7A2" w15:done="0"/>
+  <w15:commentEx w15:paraId="2DEC496D" w15:done="0"/>
+  <w15:commentEx w15:paraId="42883B5B" w15:done="0"/>
   <w15:commentEx w15:paraId="132B106C" w15:done="0"/>
   <w15:commentEx w15:paraId="0718B3C7" w15:done="0"/>
 </w15:commentsEx>
@@ -9046,7 +9233,9 @@
 <w16cex:commentsExtensible xmlns:wpc="http://schemas.microsoft.com/office/word/2010/wordprocessingCanvas" xmlns:cx="http://schemas.microsoft.com/office/drawing/2014/chartex" xmlns:cx1="http://schemas.microsoft.com/office/drawing/2015/9/8/chartex" xmlns:cx2="http://schemas.microsoft.com/office/drawing/2015/10/21/chartex" xmlns:cx3="http://schemas.microsoft.com/office/drawing/2016/5/9/chartex" xmlns:cx4="http://schemas.microsoft.com/office/drawing/2016/5/10/chartex" xmlns:cx5="http://schemas.microsoft.com/office/drawing/2016/5/11/chartex" xmlns:cx6="http://schemas.microsoft.com/office/drawing/2016/5/12/chartex" xmlns:cx7="http://schemas.microsoft.com/office/drawing/2016/5/13/chartex" xmlns:cx8="http://schemas.microsoft.com/office/drawing/2016/5/14/chartex" xmlns:mc="http://schemas.openxmlformats.org/markup-compatibility/2006" xmlns:aink="http://schemas.microsoft.com/office/drawing/2016/ink" xmlns:am3d="http://schemas.microsoft.com/office/drawing/2017/model3d" xmlns:o="urn:schemas-microsoft-com:office:office" xmlns:r="http://schemas.openxmlformats.org/officeDocument/2006/relationships" xmlns:m="http://schemas.openxmlformats.org/officeDocument/2006/math" xmlns:v="urn:schemas-microsoft-com:vml" xmlns:wp14="http://schemas.microsoft.com/office/word/2010/wordprocessingDrawing" xmlns:wp="http://schemas.openxmlformats.org/drawingml/2006/wordprocessingDrawing" xmlns:w10="urn:schemas-microsoft-com:office:word" xmlns:w="http://schemas.openxmlformats.org/wordprocessingml/2006/main" xmlns:w14="http://schemas.microsoft.com/office/word/2010/wordml" xmlns:w15="http://schemas.microsoft.com/office/word/2012/wordml" xmlns:w16cex="http://schemas.microsoft.com/office/word/2018/wordml/cex" xmlns:w16cid="http://schemas.microsoft.com/office/word/2016/wordml/cid" xmlns:w16="http://schemas.microsoft.com/office/word/2018/wordml" xmlns:w16se="http://schemas.microsoft.com/office/word/2015/wordml/symex" xmlns:wpg="http://schemas.microsoft.com/office/word/2010/wordprocessingGroup" xmlns:wpi="http://schemas.microsoft.com/office/word/2010/wordprocessingInk" xmlns:wne="http://schemas.microsoft.com/office/word/2006/wordml" xmlns:wps="http://schemas.microsoft.com/office/word/2010/wordprocessingShape" mc:Ignorable="w14 w15 w16se w16cid w16 w16cex wp14">
   <w16cex:commentExtensible w16cex:durableId="24EE868B" w16cex:dateUtc="2021-09-17T08:14:00Z"/>
   <w16cex:commentExtensible w16cex:durableId="24EE8742" w16cex:dateUtc="2021-09-17T08:17:00Z"/>
-  <w16cex:commentExtensible w16cex:durableId="24F426EA" w16cex:dateUtc="2021-09-21T15:39:00Z"/>
+  <w16cex:commentExtensible w16cex:durableId="24F5BD3A" w16cex:dateUtc="2021-09-22T20:33:00Z"/>
+  <w16cex:commentExtensible w16cex:durableId="24F5BB8B" w16cex:dateUtc="2021-09-22T20:26:00Z"/>
+  <w16cex:commentExtensible w16cex:durableId="24F5BD71" w16cex:dateUtc="2021-09-22T20:34:00Z"/>
   <w16cex:commentExtensible w16cex:durableId="24F42AA1" w16cex:dateUtc="2021-09-21T15:55:00Z"/>
   <w16cex:commentExtensible w16cex:durableId="24F428DF" w16cex:dateUtc="2021-09-21T15:48:00Z"/>
 </w16cex:commentsExtensible>
@@ -9056,7 +9245,9 @@
 <w16cid:commentsIds xmlns:wpc="http://schemas.microsoft.com/office/word/2010/wordprocessingCanvas" xmlns:cx="http://schemas.microsoft.com/office/drawing/2014/chartex" xmlns:cx1="http://schemas.microsoft.com/office/drawing/2015/9/8/chartex" xmlns:cx2="http://schemas.microsoft.com/office/drawing/2015/10/21/chartex" xmlns:cx3="http://schemas.microsoft.com/office/drawing/2016/5/9/chartex" xmlns:cx4="http://schemas.microsoft.com/office/drawing/2016/5/10/chartex" xmlns:cx5="http://schemas.microsoft.com/office/drawing/2016/5/11/chartex" xmlns:cx6="http://schemas.microsoft.com/office/drawing/2016/5/12/chartex" xmlns:cx7="http://schemas.microsoft.com/office/drawing/2016/5/13/chartex" xmlns:cx8="http://schemas.microsoft.com/office/drawing/2016/5/14/chartex" xmlns:mc="http://schemas.openxmlformats.org/markup-compatibility/2006" xmlns:aink="http://schemas.microsoft.com/office/drawing/2016/ink" xmlns:am3d="http://schemas.microsoft.com/office/drawing/2017/model3d" xmlns:o="urn:schemas-microsoft-com:office:office" xmlns:r="http://schemas.openxmlformats.org/officeDocument/2006/relationships" xmlns:m="http://schemas.openxmlformats.org/officeDocument/2006/math" xmlns:v="urn:schemas-microsoft-com:vml" xmlns:wp14="http://schemas.microsoft.com/office/word/2010/wordprocessingDrawing" xmlns:wp="http://schemas.openxmlformats.org/drawingml/2006/wordprocessingDrawing" xmlns:w10="urn:schemas-microsoft-com:office:word" xmlns:w="http://schemas.openxmlformats.org/wordprocessingml/2006/main" xmlns:w14="http://schemas.microsoft.com/office/word/2010/wordml" xmlns:w15="http://schemas.microsoft.com/office/word/2012/wordml" xmlns:w16cex="http://schemas.microsoft.com/office/word/2018/wordml/cex" xmlns:w16cid="http://schemas.microsoft.com/office/word/2016/wordml/cid" xmlns:w16="http://schemas.microsoft.com/office/word/2018/wordml" xmlns:w16se="http://schemas.microsoft.com/office/word/2015/wordml/symex" xmlns:wpg="http://schemas.microsoft.com/office/word/2010/wordprocessingGroup" xmlns:wpi="http://schemas.microsoft.com/office/word/2010/wordprocessingInk" xmlns:wne="http://schemas.microsoft.com/office/word/2006/wordml" xmlns:wps="http://schemas.microsoft.com/office/word/2010/wordprocessingShape" mc:Ignorable="w14 w15 w16se w16cid w16 w16cex wp14">
   <w16cid:commentId w16cid:paraId="6F5F17E4" w16cid:durableId="24EE868B"/>
   <w16cid:commentId w16cid:paraId="2E24733A" w16cid:durableId="24EE8742"/>
-  <w16cid:commentId w16cid:paraId="6680A3D2" w16cid:durableId="24F426EA"/>
+  <w16cid:commentId w16cid:paraId="3B28C7A2" w16cid:durableId="24F5BD3A"/>
+  <w16cid:commentId w16cid:paraId="2DEC496D" w16cid:durableId="24F5BB8B"/>
+  <w16cid:commentId w16cid:paraId="42883B5B" w16cid:durableId="24F5BD71"/>
   <w16cid:commentId w16cid:paraId="132B106C" w16cid:durableId="24F42AA1"/>
   <w16cid:commentId w16cid:paraId="0718B3C7" w16cid:durableId="24F428DF"/>
 </w16cid:commentsIds>

</xml_diff>